<commit_message>
Small edits to R script and replication doc
</commit_message>
<xml_diff>
--- a/StatesofFragility2015Replication.docx
+++ b/StatesofFragility2015Replication.docx
@@ -35,13 +35,7 @@
         <w:spacing w:before="0" w:line="240" w:lineRule="auto"/>
       </w:pPr>
       <w:r>
-        <w:t xml:space="preserve">Section </w:t>
-      </w:r>
-      <w:r>
-        <w:t>0</w:t>
-      </w:r>
-      <w:r>
-        <w:t xml:space="preserve">: </w:t>
+        <w:t xml:space="preserve">Section 0: </w:t>
       </w:r>
       <w:proofErr w:type="spellStart"/>
       <w:r>
@@ -91,10 +85,7 @@
         <w:spacing w:after="0" w:line="240" w:lineRule="auto"/>
       </w:pPr>
       <w:r>
-        <w:t>StatesofFragility2015replication</w:t>
-      </w:r>
-      <w:r>
-        <w:t>.doc – This word document describing the replication</w:t>
+        <w:t>StatesofFragility2015replication.doc – This word document describing the replication</w:t>
       </w:r>
     </w:p>
     <w:p>
@@ -257,8 +248,6 @@
           <w:b/>
         </w:rPr>
       </w:pPr>
-      <w:bookmarkStart w:id="0" w:name="_GoBack"/>
-      <w:bookmarkEnd w:id="0"/>
     </w:p>
     <w:p>
       <w:pPr>
@@ -293,13 +282,7 @@
         <w:rPr>
           <w:i/>
         </w:rPr>
-        <w:t>Birth_registration_Oct2014_135</w:t>
-      </w:r>
-      <w:r>
-        <w:rPr>
-          <w:i/>
-        </w:rPr>
-        <w:t xml:space="preserve"> </w:t>
+        <w:t xml:space="preserve">Birth_registration_Oct2014_135 </w:t>
       </w:r>
       <w:r>
         <w:rPr>
@@ -676,7 +659,10 @@
         <w:t>where t</w:t>
       </w:r>
       <w:r>
-        <w:t>he state was listed as Side A</w:t>
+        <w:t xml:space="preserve">he state was listed </w:t>
+      </w:r>
+      <w:r>
+        <w:t>as a location of the conflict</w:t>
       </w:r>
       <w:r>
         <w:t xml:space="preserve"> (except f</w:t>
@@ -914,13 +900,7 @@
       </w:r>
       <w:proofErr w:type="spellEnd"/>
       <w:r>
-        <w:t xml:space="preserve"> and </w:t>
-      </w:r>
-      <w:r>
-        <w:t>wgiestimates</w:t>
-      </w:r>
-      <w:r>
-        <w:t>2012</w:t>
+        <w:t xml:space="preserve"> and wgiestimates2012</w:t>
       </w:r>
       <w:r>
         <w:t>.</w:t>
@@ -1013,13 +993,7 @@
         <w:spacing w:after="0" w:line="240" w:lineRule="auto"/>
       </w:pPr>
       <w:r>
-        <w:t xml:space="preserve">Download saved as </w:t>
-      </w:r>
-      <w:r>
-        <w:t>Birth_registration_Oct2014_135</w:t>
-      </w:r>
-      <w:r>
-        <w:t xml:space="preserve">. </w:t>
+        <w:t xml:space="preserve">Download saved as Birth_registration_Oct2014_135. </w:t>
       </w:r>
       <w:r>
         <w:t>The data currently available wa</w:t>
@@ -1834,104 +1808,122 @@
       <w:r>
         <w:t xml:space="preserve">I record the scores for each country based on their color on the map at </w:t>
       </w:r>
+      <w:bookmarkStart w:id="0" w:name="_GoBack"/>
+      <w:r>
+        <w:fldChar w:fldCharType="begin"/>
+      </w:r>
+      <w:r>
+        <w:instrText xml:space="preserve"> HYPERLINK "http://www.dni.gov/files/documents/Special%20Report_ICA%20Global%2</w:instrText>
+      </w:r>
+      <w:r>
+        <w:instrText xml:space="preserve">0Health%202008%20foldout.pdf" </w:instrText>
+      </w:r>
+      <w:r>
+        <w:fldChar w:fldCharType="separate"/>
+      </w:r>
+      <w:r>
+        <w:rPr>
+          <w:rStyle w:val="Hyperlink"/>
+        </w:rPr>
+        <w:t>www.dni.gov/files/documents/Special%20Report_ICA%20Global%20Health%202008%20foldout.pdf</w:t>
+      </w:r>
+      <w:r>
+        <w:rPr>
+          <w:rStyle w:val="Hyperlink"/>
+        </w:rPr>
+        <w:fldChar w:fldCharType="end"/>
+      </w:r>
+      <w:r>
+        <w:t xml:space="preserve">. </w:t>
+      </w:r>
+      <w:bookmarkEnd w:id="0"/>
+    </w:p>
+    <w:p>
+      <w:proofErr w:type="gramStart"/>
+      <w:r>
+        <w:t xml:space="preserve">Saved as </w:t>
+      </w:r>
+      <w:proofErr w:type="spellStart"/>
+      <w:r>
+        <w:t>healthcarecapabilities</w:t>
+      </w:r>
+      <w:proofErr w:type="spellEnd"/>
+      <w:r>
+        <w:t>.</w:t>
+      </w:r>
+      <w:proofErr w:type="gramEnd"/>
+    </w:p>
+    <w:p>
+      <w:pPr>
+        <w:spacing w:after="0" w:line="240" w:lineRule="auto"/>
+      </w:pPr>
+    </w:p>
+    <w:p>
+      <w:pPr>
+        <w:spacing w:after="0" w:line="240" w:lineRule="auto"/>
+        <w:rPr>
+          <w:b/>
+        </w:rPr>
+      </w:pPr>
+      <w:r>
+        <w:rPr>
+          <w:b/>
+        </w:rPr>
+        <w:t xml:space="preserve">Resilience: </w:t>
+      </w:r>
+      <w:r>
+        <w:rPr>
+          <w:b/>
+        </w:rPr>
+        <w:t>Vulnerability</w:t>
+      </w:r>
+    </w:p>
+    <w:p>
+      <w:pPr>
+        <w:spacing w:after="0" w:line="240" w:lineRule="auto"/>
+        <w:rPr>
+          <w:i/>
+        </w:rPr>
+      </w:pPr>
+      <w:r>
+        <w:rPr>
+          <w:i/>
+        </w:rPr>
+        <w:t>UNU-EHS (2014), World Risk Report 2014, United Nations University Institute for Environment and</w:t>
+      </w:r>
+    </w:p>
+    <w:p>
+      <w:pPr>
+        <w:spacing w:after="0" w:line="240" w:lineRule="auto"/>
+        <w:rPr>
+          <w:i/>
+        </w:rPr>
+      </w:pPr>
+      <w:r>
+        <w:rPr>
+          <w:i/>
+        </w:rPr>
+        <w:t>Human Security, Bonn, Germany, available at: www.ehs.unu.edu/article/read/world-risk-report-2014.</w:t>
+      </w:r>
+    </w:p>
+    <w:p>
+      <w:pPr>
+        <w:spacing w:after="0" w:line="240" w:lineRule="auto"/>
+      </w:pPr>
+    </w:p>
+    <w:p>
+      <w:r>
+        <w:t xml:space="preserve">The </w:t>
+      </w:r>
+      <w:proofErr w:type="spellStart"/>
+      <w:r>
+        <w:t>WorldRiskIndex</w:t>
+      </w:r>
+      <w:proofErr w:type="spellEnd"/>
+      <w:r>
+        <w:t xml:space="preserve"> is taken from page 63 of </w:t>
+      </w:r>
       <w:hyperlink r:id="rId16" w:history="1">
-        <w:r>
-          <w:rPr>
-            <w:rStyle w:val="Hyperlink"/>
-          </w:rPr>
-          <w:t>www.dni.gov/files/documents/Special%20Report_ICA%20Global%20Health%202008%20foldout.pdf</w:t>
-        </w:r>
-      </w:hyperlink>
-      <w:r>
-        <w:t xml:space="preserve">. </w:t>
-      </w:r>
-    </w:p>
-    <w:p>
-      <w:proofErr w:type="gramStart"/>
-      <w:r>
-        <w:t xml:space="preserve">Saved as </w:t>
-      </w:r>
-      <w:proofErr w:type="spellStart"/>
-      <w:r>
-        <w:t>healthcarecapabilities</w:t>
-      </w:r>
-      <w:proofErr w:type="spellEnd"/>
-      <w:r>
-        <w:t>.</w:t>
-      </w:r>
-      <w:proofErr w:type="gramEnd"/>
-    </w:p>
-    <w:p>
-      <w:pPr>
-        <w:spacing w:after="0" w:line="240" w:lineRule="auto"/>
-      </w:pPr>
-    </w:p>
-    <w:p>
-      <w:pPr>
-        <w:spacing w:after="0" w:line="240" w:lineRule="auto"/>
-        <w:rPr>
-          <w:b/>
-        </w:rPr>
-      </w:pPr>
-      <w:r>
-        <w:rPr>
-          <w:b/>
-        </w:rPr>
-        <w:t xml:space="preserve">Resilience: </w:t>
-      </w:r>
-      <w:r>
-        <w:rPr>
-          <w:b/>
-        </w:rPr>
-        <w:t>Vulnerability</w:t>
-      </w:r>
-    </w:p>
-    <w:p>
-      <w:pPr>
-        <w:spacing w:after="0" w:line="240" w:lineRule="auto"/>
-        <w:rPr>
-          <w:i/>
-        </w:rPr>
-      </w:pPr>
-      <w:r>
-        <w:rPr>
-          <w:i/>
-        </w:rPr>
-        <w:t>UNU-EHS (2014), World Risk Report 2014, United Nations University Institute for Environment and</w:t>
-      </w:r>
-    </w:p>
-    <w:p>
-      <w:pPr>
-        <w:spacing w:after="0" w:line="240" w:lineRule="auto"/>
-        <w:rPr>
-          <w:i/>
-        </w:rPr>
-      </w:pPr>
-      <w:r>
-        <w:rPr>
-          <w:i/>
-        </w:rPr>
-        <w:t>Human Security, Bonn, Germany, available at: www.ehs.unu.edu/article/read/world-risk-report-2014.</w:t>
-      </w:r>
-    </w:p>
-    <w:p>
-      <w:pPr>
-        <w:spacing w:after="0" w:line="240" w:lineRule="auto"/>
-      </w:pPr>
-    </w:p>
-    <w:p>
-      <w:r>
-        <w:t xml:space="preserve">The </w:t>
-      </w:r>
-      <w:proofErr w:type="spellStart"/>
-      <w:r>
-        <w:t>WorldRiskIndex</w:t>
-      </w:r>
-      <w:proofErr w:type="spellEnd"/>
-      <w:r>
-        <w:t xml:space="preserve"> is taken from page 63 of </w:t>
-      </w:r>
-      <w:hyperlink r:id="rId17" w:history="1">
         <w:r>
           <w:rPr>
             <w:rStyle w:val="Hyperlink"/>

</xml_diff>